<commit_message>
updated protocol and renamed splashscreen image name
</commit_message>
<xml_diff>
--- a/docs/A07-Protokoll.docx
+++ b/docs/A07-Protokoll.docx
@@ -3261,9 +3261,7 @@
       <w:r>
         <w:t>V1</w:t>
       </w:r>
-      <w:bookmarkStart w:id="8" w:name="_GoBack"/>
       <w:bookmarkEnd w:id="7"/>
-      <w:bookmarkEnd w:id="8"/>
     </w:p>
     <w:p>
       <w:r>
@@ -3314,6 +3312,122 @@
         </w:drawing>
       </w:r>
     </w:p>
+    <w:p>
+      <w:pPr>
+        <w:pStyle w:val="berschrift2"/>
+      </w:pPr>
+      <w:r>
+        <w:t>Splashscreen</w:t>
+      </w:r>
+    </w:p>
+    <w:p>
+      <w:r>
+        <w:rPr>
+          <w:noProof/>
+          <w:lang w:eastAsia="de-AT"/>
+        </w:rPr>
+        <w:drawing>
+          <wp:inline distT="0" distB="0" distL="0" distR="0">
+            <wp:extent cx="5760720" cy="3240405"/>
+            <wp:effectExtent l="0" t="0" r="0" b="0"/>
+            <wp:docPr id="2" name="Grafik 2"/>
+            <wp:cNvGraphicFramePr>
+              <a:graphicFrameLocks xmlns:a="http://schemas.openxmlformats.org/drawingml/2006/main" noChangeAspect="1"/>
+            </wp:cNvGraphicFramePr>
+            <a:graphic xmlns:a="http://schemas.openxmlformats.org/drawingml/2006/main">
+              <a:graphicData uri="http://schemas.openxmlformats.org/drawingml/2006/picture">
+                <pic:pic xmlns:pic="http://schemas.openxmlformats.org/drawingml/2006/picture">
+                  <pic:nvPicPr>
+                    <pic:cNvPr id="2" name="splashscreen_v1.jpg"/>
+                    <pic:cNvPicPr/>
+                  </pic:nvPicPr>
+                  <pic:blipFill>
+                    <a:blip r:embed="rId7" cstate="print">
+                      <a:extLst>
+                        <a:ext uri="{28A0092B-C50C-407E-A947-70E740481C1C}">
+                          <a14:useLocalDpi xmlns:a14="http://schemas.microsoft.com/office/drawing/2010/main" val="0"/>
+                        </a:ext>
+                      </a:extLst>
+                    </a:blip>
+                    <a:stretch>
+                      <a:fillRect/>
+                    </a:stretch>
+                  </pic:blipFill>
+                  <pic:spPr>
+                    <a:xfrm>
+                      <a:off x="0" y="0"/>
+                      <a:ext cx="5760720" cy="3240405"/>
+                    </a:xfrm>
+                    <a:prstGeom prst="rect">
+                      <a:avLst/>
+                    </a:prstGeom>
+                  </pic:spPr>
+                </pic:pic>
+              </a:graphicData>
+            </a:graphic>
+          </wp:inline>
+        </w:drawing>
+      </w:r>
+    </w:p>
+    <w:p/>
+    <w:p>
+      <w:r>
+        <w:t>Aktuell wird an einem Splashscreen mit Animation gearbeitet, welche schon funktionieren würde, allerdings werden bei dieser Version die Lichter nicht vernünftig abgespeichert</w:t>
+      </w:r>
+      <w:bookmarkStart w:id="8" w:name="_GoBack"/>
+      <w:bookmarkEnd w:id="8"/>
+    </w:p>
+    <w:p>
+      <w:r>
+        <w:rPr>
+          <w:noProof/>
+          <w:lang w:eastAsia="de-AT"/>
+        </w:rPr>
+        <w:lastRenderedPageBreak/>
+        <w:drawing>
+          <wp:inline distT="0" distB="0" distL="0" distR="0">
+            <wp:extent cx="5760720" cy="3240405"/>
+            <wp:effectExtent l="0" t="0" r="0" b="0"/>
+            <wp:docPr id="3" name="Grafik 3"/>
+            <wp:cNvGraphicFramePr>
+              <a:graphicFrameLocks xmlns:a="http://schemas.openxmlformats.org/drawingml/2006/main" noChangeAspect="1"/>
+            </wp:cNvGraphicFramePr>
+            <a:graphic xmlns:a="http://schemas.openxmlformats.org/drawingml/2006/main">
+              <a:graphicData uri="http://schemas.openxmlformats.org/drawingml/2006/picture">
+                <pic:pic xmlns:pic="http://schemas.openxmlformats.org/drawingml/2006/picture">
+                  <pic:nvPicPr>
+                    <pic:cNvPr id="3" name="splashscreen_v2.jpg"/>
+                    <pic:cNvPicPr/>
+                  </pic:nvPicPr>
+                  <pic:blipFill>
+                    <a:blip r:embed="rId8" cstate="print">
+                      <a:extLst>
+                        <a:ext uri="{28A0092B-C50C-407E-A947-70E740481C1C}">
+                          <a14:useLocalDpi xmlns:a14="http://schemas.microsoft.com/office/drawing/2010/main" val="0"/>
+                        </a:ext>
+                      </a:extLst>
+                    </a:blip>
+                    <a:stretch>
+                      <a:fillRect/>
+                    </a:stretch>
+                  </pic:blipFill>
+                  <pic:spPr>
+                    <a:xfrm>
+                      <a:off x="0" y="0"/>
+                      <a:ext cx="5760720" cy="3240405"/>
+                    </a:xfrm>
+                    <a:prstGeom prst="rect">
+                      <a:avLst/>
+                    </a:prstGeom>
+                  </pic:spPr>
+                </pic:pic>
+              </a:graphicData>
+            </a:graphic>
+          </wp:inline>
+        </w:drawing>
+      </w:r>
+    </w:p>
+    <w:p/>
     <w:sectPr>
       <w:pgSz w:w="11906" w:h="16838"/>
       <w:pgMar w:top="1417" w:right="1417" w:bottom="1134" w:left="1417" w:header="708" w:footer="708" w:gutter="0"/>
@@ -4833,7 +4947,7 @@
 </file>
 
 <file path=customXml/itemProps1.xml><?xml version="1.0" encoding="utf-8"?>
-<ds:datastoreItem xmlns:ds="http://schemas.openxmlformats.org/officeDocument/2006/customXml" ds:itemID="{3B76DCA0-EDA6-4807-BD8B-17EC6E04F864}">
+<ds:datastoreItem xmlns:ds="http://schemas.openxmlformats.org/officeDocument/2006/customXml" ds:itemID="{6BA73C0E-DCD5-4576-961B-C215FF37BD0F}">
   <ds:schemaRefs>
     <ds:schemaRef ds:uri="http://schemas.openxmlformats.org/officeDocument/2006/bibliography"/>
   </ds:schemaRefs>

</xml_diff>

<commit_message>
drawing a sphere per click
</commit_message>
<xml_diff>
--- a/docs/A07-Protokoll.docx
+++ b/docs/A07-Protokoll.docx
@@ -156,13 +156,23 @@
                                   </w:sdtPr>
                                   <w:sdtEndPr/>
                                   <w:sdtContent>
+                                    <w:proofErr w:type="spellStart"/>
                                     <w:r>
                                       <w:rPr>
                                         <w:color w:val="5B9BD5" w:themeColor="accent1"/>
                                         <w:sz w:val="36"/>
                                         <w:szCs w:val="36"/>
                                       </w:rPr>
-                                      <w:t>Maran Christian</w:t>
+                                      <w:t>Maran</w:t>
+                                    </w:r>
+                                    <w:proofErr w:type="spellEnd"/>
+                                    <w:r>
+                                      <w:rPr>
+                                        <w:color w:val="5B9BD5" w:themeColor="accent1"/>
+                                        <w:sz w:val="36"/>
+                                        <w:szCs w:val="36"/>
+                                      </w:rPr>
+                                      <w:t xml:space="preserve"> Christian</w:t>
                                     </w:r>
                                   </w:sdtContent>
                                 </w:sdt>
@@ -1736,7 +1746,51 @@
           <w:szCs w:val="21"/>
           <w:lang w:eastAsia="de-AT"/>
         </w:rPr>
-        <w:t>Eine wichtige Library zur Erstellung von Games mit 3D-Grafik ist Pygame. Die 3D-Unterstützung wird mittels PyOpenGL erreicht.</w:t>
+        <w:t xml:space="preserve">Eine wichtige Library zur Erstellung von Games mit 3D-Grafik ist </w:t>
+      </w:r>
+      <w:proofErr w:type="spellStart"/>
+      <w:r>
+        <w:rPr>
+          <w:rFonts w:ascii="Verdana" w:eastAsia="Times New Roman" w:hAnsi="Verdana" w:cs="Times New Roman"/>
+          <w:color w:val="333333"/>
+          <w:sz w:val="21"/>
+          <w:szCs w:val="21"/>
+          <w:lang w:eastAsia="de-AT"/>
+        </w:rPr>
+        <w:t>Pygame</w:t>
+      </w:r>
+      <w:proofErr w:type="spellEnd"/>
+      <w:r>
+        <w:rPr>
+          <w:rFonts w:ascii="Verdana" w:eastAsia="Times New Roman" w:hAnsi="Verdana" w:cs="Times New Roman"/>
+          <w:color w:val="333333"/>
+          <w:sz w:val="21"/>
+          <w:szCs w:val="21"/>
+          <w:lang w:eastAsia="de-AT"/>
+        </w:rPr>
+        <w:t xml:space="preserve">. Die 3D-Unterstützung wird mittels </w:t>
+      </w:r>
+      <w:proofErr w:type="spellStart"/>
+      <w:r>
+        <w:rPr>
+          <w:rFonts w:ascii="Verdana" w:eastAsia="Times New Roman" w:hAnsi="Verdana" w:cs="Times New Roman"/>
+          <w:color w:val="333333"/>
+          <w:sz w:val="21"/>
+          <w:szCs w:val="21"/>
+          <w:lang w:eastAsia="de-AT"/>
+        </w:rPr>
+        <w:t>PyOpenGL</w:t>
+      </w:r>
+      <w:proofErr w:type="spellEnd"/>
+      <w:r>
+        <w:rPr>
+          <w:rFonts w:ascii="Verdana" w:eastAsia="Times New Roman" w:hAnsi="Verdana" w:cs="Times New Roman"/>
+          <w:color w:val="333333"/>
+          <w:sz w:val="21"/>
+          <w:szCs w:val="21"/>
+          <w:lang w:eastAsia="de-AT"/>
+        </w:rPr>
+        <w:t xml:space="preserve"> erreicht.</w:t>
       </w:r>
     </w:p>
     <w:p>
@@ -1782,7 +1836,29 @@
           <w:szCs w:val="21"/>
           <w:lang w:eastAsia="de-AT"/>
         </w:rPr>
-        <w:t>Während pygame sich um Fensteraufbau, Kollisionen und Events kümmert, sind grafische Objekte mittel OpenGL möglich.</w:t>
+        <w:t xml:space="preserve">Während </w:t>
+      </w:r>
+      <w:proofErr w:type="spellStart"/>
+      <w:r>
+        <w:rPr>
+          <w:rFonts w:ascii="Verdana" w:eastAsia="Times New Roman" w:hAnsi="Verdana" w:cs="Times New Roman"/>
+          <w:color w:val="333333"/>
+          <w:sz w:val="21"/>
+          <w:szCs w:val="21"/>
+          <w:lang w:eastAsia="de-AT"/>
+        </w:rPr>
+        <w:t>pygame</w:t>
+      </w:r>
+      <w:proofErr w:type="spellEnd"/>
+      <w:r>
+        <w:rPr>
+          <w:rFonts w:ascii="Verdana" w:eastAsia="Times New Roman" w:hAnsi="Verdana" w:cs="Times New Roman"/>
+          <w:color w:val="333333"/>
+          <w:sz w:val="21"/>
+          <w:szCs w:val="21"/>
+          <w:lang w:eastAsia="de-AT"/>
+        </w:rPr>
+        <w:t xml:space="preserve"> sich um Fensteraufbau, Kollisionen und Events kümmert, sind grafische Objekte mittel OpenGL möglich.</w:t>
       </w:r>
     </w:p>
     <w:p>
@@ -2213,7 +2289,29 @@
           <w:szCs w:val="21"/>
           <w:lang w:eastAsia="de-AT"/>
         </w:rPr>
-        <w:t>Ein Objekt kann einfach mittels glutSolidSphere() erstellt werden.</w:t>
+        <w:t xml:space="preserve">Ein Objekt kann einfach mittels </w:t>
+      </w:r>
+      <w:proofErr w:type="spellStart"/>
+      <w:r>
+        <w:rPr>
+          <w:rFonts w:ascii="Verdana" w:eastAsia="Times New Roman" w:hAnsi="Verdana" w:cs="Times New Roman"/>
+          <w:color w:val="333333"/>
+          <w:sz w:val="21"/>
+          <w:szCs w:val="21"/>
+          <w:lang w:eastAsia="de-AT"/>
+        </w:rPr>
+        <w:t>glutSolidSphere</w:t>
+      </w:r>
+      <w:proofErr w:type="spellEnd"/>
+      <w:r>
+        <w:rPr>
+          <w:rFonts w:ascii="Verdana" w:eastAsia="Times New Roman" w:hAnsi="Verdana" w:cs="Times New Roman"/>
+          <w:color w:val="333333"/>
+          <w:sz w:val="21"/>
+          <w:szCs w:val="21"/>
+          <w:lang w:eastAsia="de-AT"/>
+        </w:rPr>
+        <w:t>() erstellt werden.</w:t>
       </w:r>
     </w:p>
     <w:p>
@@ -2241,7 +2339,51 @@
           <w:szCs w:val="21"/>
           <w:lang w:eastAsia="de-AT"/>
         </w:rPr>
-        <w:t>Die Planten werden mittels Modelkommandos bewegt: glRotate(), glTranslate()</w:t>
+        <w:t xml:space="preserve">Die Planten werden mittels Modelkommandos bewegt: </w:t>
+      </w:r>
+      <w:proofErr w:type="spellStart"/>
+      <w:r>
+        <w:rPr>
+          <w:rFonts w:ascii="Verdana" w:eastAsia="Times New Roman" w:hAnsi="Verdana" w:cs="Times New Roman"/>
+          <w:color w:val="333333"/>
+          <w:sz w:val="21"/>
+          <w:szCs w:val="21"/>
+          <w:lang w:eastAsia="de-AT"/>
+        </w:rPr>
+        <w:t>glRotate</w:t>
+      </w:r>
+      <w:proofErr w:type="spellEnd"/>
+      <w:r>
+        <w:rPr>
+          <w:rFonts w:ascii="Verdana" w:eastAsia="Times New Roman" w:hAnsi="Verdana" w:cs="Times New Roman"/>
+          <w:color w:val="333333"/>
+          <w:sz w:val="21"/>
+          <w:szCs w:val="21"/>
+          <w:lang w:eastAsia="de-AT"/>
+        </w:rPr>
+        <w:t xml:space="preserve">(), </w:t>
+      </w:r>
+      <w:proofErr w:type="spellStart"/>
+      <w:r>
+        <w:rPr>
+          <w:rFonts w:ascii="Verdana" w:eastAsia="Times New Roman" w:hAnsi="Verdana" w:cs="Times New Roman"/>
+          <w:color w:val="333333"/>
+          <w:sz w:val="21"/>
+          <w:szCs w:val="21"/>
+          <w:lang w:eastAsia="de-AT"/>
+        </w:rPr>
+        <w:t>glTranslate</w:t>
+      </w:r>
+      <w:proofErr w:type="spellEnd"/>
+      <w:r>
+        <w:rPr>
+          <w:rFonts w:ascii="Verdana" w:eastAsia="Times New Roman" w:hAnsi="Verdana" w:cs="Times New Roman"/>
+          <w:color w:val="333333"/>
+          <w:sz w:val="21"/>
+          <w:szCs w:val="21"/>
+          <w:lang w:eastAsia="de-AT"/>
+        </w:rPr>
+        <w:t>()</w:t>
       </w:r>
     </w:p>
     <w:p>
@@ -2269,7 +2411,29 @@
           <w:szCs w:val="21"/>
           <w:lang w:eastAsia="de-AT"/>
         </w:rPr>
-        <w:t>Die Kameraposition wird mittels gluLookAt() gesetzt</w:t>
+        <w:t xml:space="preserve">Die Kameraposition wird mittels </w:t>
+      </w:r>
+      <w:proofErr w:type="spellStart"/>
+      <w:r>
+        <w:rPr>
+          <w:rFonts w:ascii="Verdana" w:eastAsia="Times New Roman" w:hAnsi="Verdana" w:cs="Times New Roman"/>
+          <w:color w:val="333333"/>
+          <w:sz w:val="21"/>
+          <w:szCs w:val="21"/>
+          <w:lang w:eastAsia="de-AT"/>
+        </w:rPr>
+        <w:t>gluLookAt</w:t>
+      </w:r>
+      <w:proofErr w:type="spellEnd"/>
+      <w:r>
+        <w:rPr>
+          <w:rFonts w:ascii="Verdana" w:eastAsia="Times New Roman" w:hAnsi="Verdana" w:cs="Times New Roman"/>
+          <w:color w:val="333333"/>
+          <w:sz w:val="21"/>
+          <w:szCs w:val="21"/>
+          <w:lang w:eastAsia="de-AT"/>
+        </w:rPr>
+        <w:t>() gesetzt</w:t>
       </w:r>
     </w:p>
     <w:p>
@@ -2299,6 +2463,8 @@
         </w:rPr>
         <w:t>Bedenken Sie bei der Perspektive, dass entfernte Objekte kleiner - nahe entsprechende größer darzustellen sind.</w:t>
       </w:r>
+      <w:bookmarkStart w:id="1" w:name="_GoBack"/>
+      <w:bookmarkEnd w:id="1"/>
       <w:r>
         <w:rPr>
           <w:rFonts w:ascii="Verdana" w:eastAsia="Times New Roman" w:hAnsi="Verdana" w:cs="Times New Roman"/>
@@ -2318,7 +2484,51 @@
           <w:lang w:eastAsia="de-AT"/>
         </w:rPr>
         <w:lastRenderedPageBreak/>
-        <w:t>Wichtig ist dabei auch eine möglichst glaubhafte Darstellung. gluPerspective(), glFrustum()</w:t>
+        <w:t xml:space="preserve">Wichtig ist dabei auch eine möglichst glaubhafte Darstellung. </w:t>
+      </w:r>
+      <w:proofErr w:type="spellStart"/>
+      <w:r>
+        <w:rPr>
+          <w:rFonts w:ascii="Verdana" w:eastAsia="Times New Roman" w:hAnsi="Verdana" w:cs="Times New Roman"/>
+          <w:color w:val="333333"/>
+          <w:sz w:val="21"/>
+          <w:szCs w:val="21"/>
+          <w:lang w:eastAsia="de-AT"/>
+        </w:rPr>
+        <w:t>gluPerspective</w:t>
+      </w:r>
+      <w:proofErr w:type="spellEnd"/>
+      <w:r>
+        <w:rPr>
+          <w:rFonts w:ascii="Verdana" w:eastAsia="Times New Roman" w:hAnsi="Verdana" w:cs="Times New Roman"/>
+          <w:color w:val="333333"/>
+          <w:sz w:val="21"/>
+          <w:szCs w:val="21"/>
+          <w:lang w:eastAsia="de-AT"/>
+        </w:rPr>
+        <w:t xml:space="preserve">(), </w:t>
+      </w:r>
+      <w:proofErr w:type="spellStart"/>
+      <w:r>
+        <w:rPr>
+          <w:rFonts w:ascii="Verdana" w:eastAsia="Times New Roman" w:hAnsi="Verdana" w:cs="Times New Roman"/>
+          <w:color w:val="333333"/>
+          <w:sz w:val="21"/>
+          <w:szCs w:val="21"/>
+          <w:lang w:eastAsia="de-AT"/>
+        </w:rPr>
+        <w:t>glFrustum</w:t>
+      </w:r>
+      <w:proofErr w:type="spellEnd"/>
+      <w:r>
+        <w:rPr>
+          <w:rFonts w:ascii="Verdana" w:eastAsia="Times New Roman" w:hAnsi="Verdana" w:cs="Times New Roman"/>
+          <w:color w:val="333333"/>
+          <w:sz w:val="21"/>
+          <w:szCs w:val="21"/>
+          <w:lang w:eastAsia="de-AT"/>
+        </w:rPr>
+        <w:t>()</w:t>
       </w:r>
     </w:p>
     <w:p>
@@ -2346,7 +2556,29 @@
           <w:szCs w:val="21"/>
           <w:lang w:eastAsia="de-AT"/>
         </w:rPr>
-        <w:t>Für das Einbetten einer Textur wird die Library Pillow benötigt! Die Community unterstützt Sie bei der Verwendung.</w:t>
+        <w:t xml:space="preserve">Für das Einbetten einer Textur wird die Library </w:t>
+      </w:r>
+      <w:proofErr w:type="spellStart"/>
+      <w:r>
+        <w:rPr>
+          <w:rFonts w:ascii="Verdana" w:eastAsia="Times New Roman" w:hAnsi="Verdana" w:cs="Times New Roman"/>
+          <w:color w:val="333333"/>
+          <w:sz w:val="21"/>
+          <w:szCs w:val="21"/>
+          <w:lang w:eastAsia="de-AT"/>
+        </w:rPr>
+        <w:t>Pillow</w:t>
+      </w:r>
+      <w:proofErr w:type="spellEnd"/>
+      <w:r>
+        <w:rPr>
+          <w:rFonts w:ascii="Verdana" w:eastAsia="Times New Roman" w:hAnsi="Verdana" w:cs="Times New Roman"/>
+          <w:color w:val="333333"/>
+          <w:sz w:val="21"/>
+          <w:szCs w:val="21"/>
+          <w:lang w:eastAsia="de-AT"/>
+        </w:rPr>
+        <w:t xml:space="preserve"> benötigt! Die Community unterstützt Sie bei der Verwendung.</w:t>
       </w:r>
     </w:p>
     <w:p/>
@@ -2354,14 +2586,14 @@
       <w:pPr>
         <w:pStyle w:val="berschrift1"/>
       </w:pPr>
-      <w:bookmarkStart w:id="1" w:name="_Toc413050961"/>
+      <w:bookmarkStart w:id="2" w:name="_Toc413050961"/>
       <w:r>
         <w:t>Zeitaufwand</w:t>
       </w:r>
       <w:r>
         <w:t>saufzeichnung</w:t>
       </w:r>
-      <w:bookmarkEnd w:id="1"/>
+      <w:bookmarkEnd w:id="2"/>
     </w:p>
     <w:tbl>
       <w:tblPr>
@@ -2415,6 +2647,9 @@
         <w:tc>
           <w:tcPr>
             <w:tcW w:w="2311" w:type="dxa"/>
+            <w:tcBorders>
+              <w:bottom w:val="single" w:sz="4" w:space="0" w:color="auto"/>
+            </w:tcBorders>
             <w:shd w:val="solid" w:color="auto" w:fill="BDD6EE" w:themeFill="accent1" w:themeFillTint="66"/>
           </w:tcPr>
           <w:p>
@@ -2467,11 +2702,17 @@
         <w:tc>
           <w:tcPr>
             <w:tcW w:w="2311" w:type="dxa"/>
+            <w:tcBorders>
+              <w:bottom w:val="single" w:sz="4" w:space="0" w:color="auto"/>
+            </w:tcBorders>
+            <w:shd w:val="solid" w:color="70AD47" w:themeColor="accent6" w:fill="auto"/>
           </w:tcPr>
           <w:p>
+            <w:proofErr w:type="spellStart"/>
             <w:r>
               <w:t>done</w:t>
             </w:r>
+            <w:proofErr w:type="spellEnd"/>
           </w:p>
         </w:tc>
       </w:tr>
@@ -2518,11 +2759,17 @@
         <w:tc>
           <w:tcPr>
             <w:tcW w:w="2311" w:type="dxa"/>
+            <w:shd w:val="solid" w:color="FFC000" w:themeColor="accent4" w:fill="auto"/>
           </w:tcPr>
           <w:p>
             <w:r>
-              <w:t>In progress</w:t>
-            </w:r>
+              <w:t xml:space="preserve">In </w:t>
+            </w:r>
+            <w:proofErr w:type="spellStart"/>
+            <w:r>
+              <w:t>progress</w:t>
+            </w:r>
+            <w:proofErr w:type="spellEnd"/>
           </w:p>
         </w:tc>
       </w:tr>
@@ -2569,11 +2816,17 @@
         <w:tc>
           <w:tcPr>
             <w:tcW w:w="2311" w:type="dxa"/>
+            <w:shd w:val="solid" w:color="FFC000" w:themeColor="accent4" w:fill="auto"/>
           </w:tcPr>
           <w:p>
             <w:r>
-              <w:t>In progress</w:t>
-            </w:r>
+              <w:t xml:space="preserve">In </w:t>
+            </w:r>
+            <w:proofErr w:type="spellStart"/>
+            <w:r>
+              <w:t>progress</w:t>
+            </w:r>
+            <w:proofErr w:type="spellEnd"/>
           </w:p>
         </w:tc>
       </w:tr>
@@ -2620,11 +2873,17 @@
         <w:tc>
           <w:tcPr>
             <w:tcW w:w="2311" w:type="dxa"/>
+            <w:shd w:val="solid" w:color="FFC000" w:themeColor="accent4" w:fill="auto"/>
           </w:tcPr>
           <w:p>
             <w:r>
-              <w:t>In progress</w:t>
-            </w:r>
+              <w:t xml:space="preserve">In </w:t>
+            </w:r>
+            <w:proofErr w:type="spellStart"/>
+            <w:r>
+              <w:t>progress</w:t>
+            </w:r>
+            <w:proofErr w:type="spellEnd"/>
           </w:p>
         </w:tc>
       </w:tr>
@@ -2651,7 +2910,10 @@
               <w:t>0</w:t>
             </w:r>
             <w:r>
-              <w:t>3h 00min</w:t>
+              <w:t>2</w:t>
+            </w:r>
+            <w:r>
+              <w:t>h 00min</w:t>
             </w:r>
           </w:p>
         </w:tc>
@@ -2671,11 +2933,17 @@
         <w:tc>
           <w:tcPr>
             <w:tcW w:w="2311" w:type="dxa"/>
+            <w:shd w:val="solid" w:color="FFC000" w:themeColor="accent4" w:fill="auto"/>
           </w:tcPr>
           <w:p>
             <w:r>
-              <w:t>In progress</w:t>
-            </w:r>
+              <w:t xml:space="preserve">In </w:t>
+            </w:r>
+            <w:proofErr w:type="spellStart"/>
+            <w:r>
+              <w:t>progress</w:t>
+            </w:r>
+            <w:proofErr w:type="spellEnd"/>
           </w:p>
         </w:tc>
       </w:tr>
@@ -2795,6 +3063,9 @@
         <w:tc>
           <w:tcPr>
             <w:tcW w:w="2311" w:type="dxa"/>
+            <w:tcBorders>
+              <w:bottom w:val="single" w:sz="4" w:space="0" w:color="auto"/>
+            </w:tcBorders>
           </w:tcPr>
           <w:p/>
         </w:tc>
@@ -2822,7 +3093,10 @@
               <w:t>0</w:t>
             </w:r>
             <w:r>
-              <w:t>2h 30min</w:t>
+              <w:t>3</w:t>
+            </w:r>
+            <w:r>
+              <w:t>h 30min</w:t>
             </w:r>
           </w:p>
         </w:tc>
@@ -2835,11 +3109,17 @@
         <w:tc>
           <w:tcPr>
             <w:tcW w:w="2311" w:type="dxa"/>
+            <w:shd w:val="solid" w:color="FFC000" w:themeColor="accent4" w:fill="auto"/>
           </w:tcPr>
           <w:p>
             <w:r>
-              <w:t>In progress</w:t>
-            </w:r>
+              <w:t xml:space="preserve">In </w:t>
+            </w:r>
+            <w:proofErr w:type="spellStart"/>
+            <w:r>
+              <w:t>progress</w:t>
+            </w:r>
+            <w:proofErr w:type="spellEnd"/>
           </w:p>
         </w:tc>
       </w:tr>
@@ -2973,7 +3253,23 @@
           </w:tcPr>
           <w:p>
             <w:r>
-              <w:t>Sphinx Doku erzeugen(rst-File etc)</w:t>
+              <w:t>Sphinx Doku erzeugen(</w:t>
+            </w:r>
+            <w:proofErr w:type="spellStart"/>
+            <w:r>
+              <w:t>rst</w:t>
+            </w:r>
+            <w:proofErr w:type="spellEnd"/>
+            <w:r>
+              <w:t xml:space="preserve">-File </w:t>
+            </w:r>
+            <w:proofErr w:type="spellStart"/>
+            <w:r>
+              <w:t>etc</w:t>
+            </w:r>
+            <w:proofErr w:type="spellEnd"/>
+            <w:r>
+              <w:t>)</w:t>
             </w:r>
           </w:p>
         </w:tc>
@@ -2999,6 +3295,9 @@
         <w:tc>
           <w:tcPr>
             <w:tcW w:w="2311" w:type="dxa"/>
+            <w:tcBorders>
+              <w:bottom w:val="single" w:sz="4" w:space="0" w:color="auto"/>
+            </w:tcBorders>
           </w:tcPr>
           <w:p/>
         </w:tc>
@@ -3061,11 +3360,17 @@
             <w:tcBorders>
               <w:bottom w:val="single" w:sz="4" w:space="0" w:color="auto"/>
             </w:tcBorders>
+            <w:shd w:val="solid" w:color="FFC000" w:themeColor="accent4" w:fill="auto"/>
           </w:tcPr>
           <w:p>
             <w:r>
-              <w:t>In progress</w:t>
-            </w:r>
+              <w:t xml:space="preserve">In </w:t>
+            </w:r>
+            <w:proofErr w:type="spellStart"/>
+            <w:r>
+              <w:t>progress</w:t>
+            </w:r>
+            <w:proofErr w:type="spellEnd"/>
           </w:p>
         </w:tc>
       </w:tr>
@@ -3120,22 +3425,22 @@
       <w:pPr>
         <w:pStyle w:val="berschrift1"/>
       </w:pPr>
-      <w:bookmarkStart w:id="2" w:name="_Toc413050962"/>
+      <w:bookmarkStart w:id="3" w:name="_Toc413050962"/>
       <w:r>
         <w:t>Designüberlegung</w:t>
       </w:r>
-      <w:bookmarkEnd w:id="2"/>
+      <w:bookmarkEnd w:id="3"/>
     </w:p>
     <w:p/>
     <w:p>
       <w:pPr>
         <w:pStyle w:val="berschrift2"/>
       </w:pPr>
-      <w:bookmarkStart w:id="3" w:name="_Toc413050963"/>
+      <w:bookmarkStart w:id="4" w:name="_Toc413050963"/>
       <w:r>
         <w:t>Notwendige Libraries</w:t>
       </w:r>
-      <w:bookmarkEnd w:id="3"/>
+      <w:bookmarkEnd w:id="4"/>
     </w:p>
     <w:p>
       <w:pPr>
@@ -3145,9 +3450,11 @@
           <w:numId w:val="4"/>
         </w:numPr>
       </w:pPr>
+      <w:proofErr w:type="spellStart"/>
       <w:r>
         <w:t>PyQt</w:t>
       </w:r>
+      <w:proofErr w:type="spellEnd"/>
     </w:p>
     <w:p>
       <w:pPr>
@@ -3157,9 +3464,11 @@
           <w:numId w:val="4"/>
         </w:numPr>
       </w:pPr>
+      <w:proofErr w:type="spellStart"/>
       <w:r>
         <w:t>PyGame</w:t>
       </w:r>
+      <w:proofErr w:type="spellEnd"/>
     </w:p>
     <w:p>
       <w:pPr>
@@ -3169,9 +3478,11 @@
           <w:numId w:val="4"/>
         </w:numPr>
       </w:pPr>
+      <w:proofErr w:type="spellStart"/>
       <w:r>
         <w:t>PyOpenGL</w:t>
       </w:r>
+      <w:proofErr w:type="spellEnd"/>
     </w:p>
     <w:p>
       <w:pPr>
@@ -3181,87 +3492,145 @@
           <w:numId w:val="4"/>
         </w:numPr>
       </w:pPr>
-      <w:r>
-        <w:t xml:space="preserve">Pillow/Pyglet -&gt; wird sich dann bei der Recherche der beiden Libraries zeigen, welche schlussendlich verwendet wird </w:t>
+      <w:proofErr w:type="spellStart"/>
+      <w:r>
+        <w:t>Pillow</w:t>
+      </w:r>
+      <w:proofErr w:type="spellEnd"/>
+      <w:r>
+        <w:t>/</w:t>
+      </w:r>
+      <w:proofErr w:type="spellStart"/>
+      <w:r>
+        <w:t>Pyglet</w:t>
+      </w:r>
+      <w:proofErr w:type="spellEnd"/>
+      <w:r>
+        <w:t xml:space="preserve"> -&gt; wird sich dann bei der Recherche der beiden Libraries zeigen, welche schlussendlich verwendet wird </w:t>
       </w:r>
     </w:p>
     <w:p>
       <w:pPr>
         <w:pStyle w:val="berschrift2"/>
       </w:pPr>
-      <w:bookmarkStart w:id="4" w:name="_Toc413050964"/>
+      <w:bookmarkStart w:id="5" w:name="_Toc413050964"/>
       <w:r>
         <w:t>Überlegungen</w:t>
-      </w:r>
-      <w:bookmarkEnd w:id="4"/>
-    </w:p>
-    <w:p>
-      <w:r>
-        <w:t>Splashscreen wird mittels Pygame eingebunden.</w:t>
-      </w:r>
-    </w:p>
-    <w:p>
-      <w:r>
-        <w:t>Der OpenGL-Teil wird mit PyOpenGL implementiert und dann mittels PyGame eingebunden.</w:t>
-      </w:r>
-    </w:p>
-    <w:p>
-      <w:r>
-        <w:t xml:space="preserve">Rotationsgeschwindigkeit soll mit den Pfeiltasten verändert werden können </w:t>
-      </w:r>
-      <w:r>
-        <w:sym w:font="Wingdings" w:char="F0E0"/>
-      </w:r>
-      <w:r>
-        <w:t xml:space="preserve"> weitere Konfiguration womöglich mittels ausklappbaren Optionsinterface</w:t>
-      </w:r>
-    </w:p>
-    <w:p>
-      <w:r>
-        <w:t xml:space="preserve">Etwaige GUI-Komponenten mit PyQt umsetzen </w:t>
-      </w:r>
-      <w:r>
-        <w:sym w:font="Wingdings" w:char="F0E0"/>
-      </w:r>
-      <w:r>
-        <w:t xml:space="preserve"> Anpassungsmöglichkeit mittels Stylesheet</w:t>
-      </w:r>
-    </w:p>
-    <w:p>
-      <w:pPr>
-        <w:pStyle w:val="berschrift2"/>
-      </w:pPr>
-      <w:bookmarkStart w:id="5" w:name="_Toc413050965"/>
-      <w:r>
-        <w:t>Codedesign</w:t>
       </w:r>
       <w:bookmarkEnd w:id="5"/>
     </w:p>
     <w:p>
-      <w:r>
-        <w:t>MVC für die Grundstruktur des Projektes um eine gute Trennung der Komponenten zu gewährleisten. Strategy-Pattern für die Drehung?</w:t>
+      <w:proofErr w:type="spellStart"/>
+      <w:r>
+        <w:t>Splashscreen</w:t>
+      </w:r>
+      <w:proofErr w:type="spellEnd"/>
+      <w:r>
+        <w:t xml:space="preserve"> wird mittels </w:t>
+      </w:r>
+      <w:proofErr w:type="spellStart"/>
+      <w:r>
+        <w:t>Pygame</w:t>
+      </w:r>
+      <w:proofErr w:type="spellEnd"/>
+      <w:r>
+        <w:t xml:space="preserve"> eingebunden.</w:t>
       </w:r>
     </w:p>
     <w:p>
+      <w:r>
+        <w:t xml:space="preserve">Der OpenGL-Teil wird mit </w:t>
+      </w:r>
+      <w:proofErr w:type="spellStart"/>
+      <w:r>
+        <w:t>PyOpenGL</w:t>
+      </w:r>
+      <w:proofErr w:type="spellEnd"/>
+      <w:r>
+        <w:t xml:space="preserve"> implementiert und dann mittels </w:t>
+      </w:r>
+      <w:proofErr w:type="spellStart"/>
+      <w:r>
+        <w:t>PyGame</w:t>
+      </w:r>
+      <w:proofErr w:type="spellEnd"/>
+      <w:r>
+        <w:t xml:space="preserve"> eingebunden.</w:t>
+      </w:r>
+    </w:p>
+    <w:p>
+      <w:r>
+        <w:t xml:space="preserve">Rotationsgeschwindigkeit soll mit den Pfeiltasten verändert werden können </w:t>
+      </w:r>
+      <w:r>
+        <w:sym w:font="Wingdings" w:char="F0E0"/>
+      </w:r>
+      <w:r>
+        <w:t xml:space="preserve"> weitere Konfiguration womöglich mittels ausklappbaren Optionsinterface</w:t>
+      </w:r>
+    </w:p>
+    <w:p>
+      <w:r>
+        <w:t xml:space="preserve">Etwaige GUI-Komponenten mit </w:t>
+      </w:r>
+      <w:proofErr w:type="spellStart"/>
+      <w:r>
+        <w:t>PyQt</w:t>
+      </w:r>
+      <w:proofErr w:type="spellEnd"/>
+      <w:r>
+        <w:t xml:space="preserve"> umsetzen </w:t>
+      </w:r>
+      <w:r>
+        <w:sym w:font="Wingdings" w:char="F0E0"/>
+      </w:r>
+      <w:r>
+        <w:t xml:space="preserve"> Anpassungsmöglichkeit mittels Stylesheet</w:t>
+      </w:r>
+    </w:p>
+    <w:p>
       <w:pPr>
         <w:pStyle w:val="berschrift2"/>
       </w:pPr>
-      <w:bookmarkStart w:id="6" w:name="_Toc413050966"/>
-      <w:r>
-        <w:lastRenderedPageBreak/>
-        <w:t>GUI-Design</w:t>
+      <w:bookmarkStart w:id="6" w:name="_Toc413050965"/>
+      <w:r>
+        <w:t>Codedesign</w:t>
       </w:r>
       <w:bookmarkEnd w:id="6"/>
     </w:p>
     <w:p>
+      <w:r>
+        <w:t xml:space="preserve">MVC für die Grundstruktur des Projektes um eine gute Trennung der Komponenten zu gewährleisten. </w:t>
+      </w:r>
+      <w:proofErr w:type="spellStart"/>
+      <w:r>
+        <w:t>Strategy</w:t>
+      </w:r>
+      <w:proofErr w:type="spellEnd"/>
+      <w:r>
+        <w:t>-Pattern für die Drehung?</w:t>
+      </w:r>
+    </w:p>
+    <w:p>
+      <w:pPr>
+        <w:pStyle w:val="berschrift2"/>
+      </w:pPr>
+      <w:bookmarkStart w:id="7" w:name="_Toc413050966"/>
+      <w:r>
+        <w:lastRenderedPageBreak/>
+        <w:t>GUI-Design</w:t>
+      </w:r>
+      <w:bookmarkEnd w:id="7"/>
+    </w:p>
+    <w:p>
       <w:pPr>
         <w:pStyle w:val="berschrift3"/>
       </w:pPr>
-      <w:bookmarkStart w:id="7" w:name="_Toc413050967"/>
+      <w:bookmarkStart w:id="8" w:name="_Toc413050967"/>
       <w:r>
         <w:t>V1</w:t>
       </w:r>
-      <w:bookmarkEnd w:id="7"/>
+      <w:bookmarkEnd w:id="8"/>
     </w:p>
     <w:p>
       <w:r>
@@ -3316,9 +3685,11 @@
       <w:pPr>
         <w:pStyle w:val="berschrift2"/>
       </w:pPr>
+      <w:proofErr w:type="spellStart"/>
       <w:r>
         <w:t>Splashscreen</w:t>
       </w:r>
+      <w:proofErr w:type="spellEnd"/>
     </w:p>
     <w:p>
       <w:r>
@@ -3372,10 +3743,16 @@
     <w:p/>
     <w:p>
       <w:r>
-        <w:t>Aktuell wird an einem Splashscreen mit Animation gearbeitet, welche schon funktionieren würde, allerdings werden bei dieser Version die Lichter nicht vernünftig abgespeichert</w:t>
-      </w:r>
-      <w:bookmarkStart w:id="8" w:name="_GoBack"/>
-      <w:bookmarkEnd w:id="8"/>
+        <w:t xml:space="preserve">Aktuell wird an einem </w:t>
+      </w:r>
+      <w:proofErr w:type="spellStart"/>
+      <w:r>
+        <w:t>Splashscreen</w:t>
+      </w:r>
+      <w:proofErr w:type="spellEnd"/>
+      <w:r>
+        <w:t xml:space="preserve"> mit Animation gearbeitet, welche schon funktionieren würde, allerdings werden bei dieser Version die Lichter nicht vernünftig abgespeichert</w:t>
+      </w:r>
     </w:p>
     <w:p>
       <w:r>
@@ -4947,7 +5324,7 @@
 </file>
 
 <file path=customXml/itemProps1.xml><?xml version="1.0" encoding="utf-8"?>
-<ds:datastoreItem xmlns:ds="http://schemas.openxmlformats.org/officeDocument/2006/customXml" ds:itemID="{6BA73C0E-DCD5-4576-961B-C215FF37BD0F}">
+<ds:datastoreItem xmlns:ds="http://schemas.openxmlformats.org/officeDocument/2006/customXml" ds:itemID="{8CBA314C-8448-41EE-80D3-C63A6787A29E}">
   <ds:schemaRefs>
     <ds:schemaRef ds:uri="http://schemas.openxmlformats.org/officeDocument/2006/bibliography"/>
   </ds:schemaRefs>

</xml_diff>

<commit_message>
added first uml version to protocol
</commit_message>
<xml_diff>
--- a/docs/A07-Protokoll.docx
+++ b/docs/A07-Protokoll.docx
@@ -1147,7 +1147,7 @@
           <w:r>
             <w:fldChar w:fldCharType="separate"/>
           </w:r>
-          <w:hyperlink w:anchor="_Toc413061959" w:history="1">
+          <w:hyperlink w:anchor="_Toc413065334" w:history="1">
             <w:r>
               <w:rPr>
                 <w:rStyle w:val="Hyperlink"/>
@@ -1174,7 +1174,7 @@
                 <w:noProof/>
                 <w:webHidden/>
               </w:rPr>
-              <w:instrText xml:space="preserve"> PAGEREF _Toc413061959 \h </w:instrText>
+              <w:instrText xml:space="preserve"> PAGEREF _Toc413065334 \h </w:instrText>
             </w:r>
             <w:r>
               <w:rPr>
@@ -1217,7 +1217,7 @@
               <w:lang w:eastAsia="de-AT"/>
             </w:rPr>
           </w:pPr>
-          <w:hyperlink w:anchor="_Toc413061960" w:history="1">
+          <w:hyperlink w:anchor="_Toc413065335" w:history="1">
             <w:r>
               <w:rPr>
                 <w:rStyle w:val="Hyperlink"/>
@@ -1244,7 +1244,7 @@
                 <w:noProof/>
                 <w:webHidden/>
               </w:rPr>
-              <w:instrText xml:space="preserve"> PAGEREF _Toc413061960 \h </w:instrText>
+              <w:instrText xml:space="preserve"> PAGEREF _Toc413065335 \h </w:instrText>
             </w:r>
             <w:r>
               <w:rPr>
@@ -1287,7 +1287,7 @@
               <w:lang w:eastAsia="de-AT"/>
             </w:rPr>
           </w:pPr>
-          <w:hyperlink w:anchor="_Toc413061961" w:history="1">
+          <w:hyperlink w:anchor="_Toc413065336" w:history="1">
             <w:r>
               <w:rPr>
                 <w:rStyle w:val="Hyperlink"/>
@@ -1314,7 +1314,7 @@
                 <w:noProof/>
                 <w:webHidden/>
               </w:rPr>
-              <w:instrText xml:space="preserve"> PAGEREF _Toc413061961 \h </w:instrText>
+              <w:instrText xml:space="preserve"> PAGEREF _Toc413065336 \h </w:instrText>
             </w:r>
             <w:r>
               <w:rPr>
@@ -1357,7 +1357,7 @@
               <w:lang w:eastAsia="de-AT"/>
             </w:rPr>
           </w:pPr>
-          <w:hyperlink w:anchor="_Toc413061962" w:history="1">
+          <w:hyperlink w:anchor="_Toc413065337" w:history="1">
             <w:r>
               <w:rPr>
                 <w:rStyle w:val="Hyperlink"/>
@@ -1384,7 +1384,7 @@
                 <w:noProof/>
                 <w:webHidden/>
               </w:rPr>
-              <w:instrText xml:space="preserve"> PAGEREF _Toc413061962 \h </w:instrText>
+              <w:instrText xml:space="preserve"> PAGEREF _Toc413065337 \h </w:instrText>
             </w:r>
             <w:r>
               <w:rPr>
@@ -1427,7 +1427,7 @@
               <w:lang w:eastAsia="de-AT"/>
             </w:rPr>
           </w:pPr>
-          <w:hyperlink w:anchor="_Toc413061963" w:history="1">
+          <w:hyperlink w:anchor="_Toc413065338" w:history="1">
             <w:r>
               <w:rPr>
                 <w:rStyle w:val="Hyperlink"/>
@@ -1454,7 +1454,7 @@
                 <w:noProof/>
                 <w:webHidden/>
               </w:rPr>
-              <w:instrText xml:space="preserve"> PAGEREF _Toc413061963 \h </w:instrText>
+              <w:instrText xml:space="preserve"> PAGEREF _Toc413065338 \h </w:instrText>
             </w:r>
             <w:r>
               <w:rPr>
@@ -1497,7 +1497,7 @@
               <w:lang w:eastAsia="de-AT"/>
             </w:rPr>
           </w:pPr>
-          <w:hyperlink w:anchor="_Toc413061964" w:history="1">
+          <w:hyperlink w:anchor="_Toc413065339" w:history="1">
             <w:r>
               <w:rPr>
                 <w:rStyle w:val="Hyperlink"/>
@@ -1524,7 +1524,7 @@
                 <w:noProof/>
                 <w:webHidden/>
               </w:rPr>
-              <w:instrText xml:space="preserve"> PAGEREF _Toc413061964 \h </w:instrText>
+              <w:instrText xml:space="preserve"> PAGEREF _Toc413065339 \h </w:instrText>
             </w:r>
             <w:r>
               <w:rPr>
@@ -1544,7 +1544,7 @@
                 <w:noProof/>
                 <w:webHidden/>
               </w:rPr>
-              <w:t>3</w:t>
+              <w:t>4</w:t>
             </w:r>
             <w:r>
               <w:rPr>
@@ -1567,7 +1567,7 @@
               <w:lang w:eastAsia="de-AT"/>
             </w:rPr>
           </w:pPr>
-          <w:hyperlink w:anchor="_Toc413061965" w:history="1">
+          <w:hyperlink w:anchor="_Toc413065340" w:history="1">
             <w:r>
               <w:rPr>
                 <w:rStyle w:val="Hyperlink"/>
@@ -1594,7 +1594,7 @@
                 <w:noProof/>
                 <w:webHidden/>
               </w:rPr>
-              <w:instrText xml:space="preserve"> PAGEREF _Toc413061965 \h </w:instrText>
+              <w:instrText xml:space="preserve"> PAGEREF _Toc413065340 \h </w:instrText>
             </w:r>
             <w:r>
               <w:rPr>
@@ -1637,7 +1637,7 @@
               <w:lang w:eastAsia="de-AT"/>
             </w:rPr>
           </w:pPr>
-          <w:hyperlink w:anchor="_Toc413061966" w:history="1">
+          <w:hyperlink w:anchor="_Toc413065341" w:history="1">
             <w:r>
               <w:rPr>
                 <w:rStyle w:val="Hyperlink"/>
@@ -1664,7 +1664,7 @@
                 <w:noProof/>
                 <w:webHidden/>
               </w:rPr>
-              <w:instrText xml:space="preserve"> PAGEREF _Toc413061966 \h </w:instrText>
+              <w:instrText xml:space="preserve"> PAGEREF _Toc413065341 \h </w:instrText>
             </w:r>
             <w:r>
               <w:rPr>
@@ -1707,7 +1707,7 @@
               <w:lang w:eastAsia="de-AT"/>
             </w:rPr>
           </w:pPr>
-          <w:hyperlink w:anchor="_Toc413061967" w:history="1">
+          <w:hyperlink w:anchor="_Toc413065342" w:history="1">
             <w:r>
               <w:rPr>
                 <w:rStyle w:val="Hyperlink"/>
@@ -1734,7 +1734,7 @@
                 <w:noProof/>
                 <w:webHidden/>
               </w:rPr>
-              <w:instrText xml:space="preserve"> PAGEREF _Toc413061967 \h </w:instrText>
+              <w:instrText xml:space="preserve"> PAGEREF _Toc413065342 \h </w:instrText>
             </w:r>
             <w:r>
               <w:rPr>
@@ -1754,7 +1754,78 @@
                 <w:noProof/>
                 <w:webHidden/>
               </w:rPr>
-              <w:t>4</w:t>
+              <w:t>5</w:t>
+            </w:r>
+            <w:r>
+              <w:rPr>
+                <w:noProof/>
+                <w:webHidden/>
+              </w:rPr>
+              <w:fldChar w:fldCharType="end"/>
+            </w:r>
+          </w:hyperlink>
+        </w:p>
+        <w:p>
+          <w:pPr>
+            <w:pStyle w:val="Verzeichnis1"/>
+            <w:tabs>
+              <w:tab w:val="right" w:leader="dot" w:pos="9062"/>
+            </w:tabs>
+            <w:rPr>
+              <w:rFonts w:eastAsiaTheme="minorEastAsia"/>
+              <w:noProof/>
+              <w:lang w:eastAsia="de-AT"/>
+            </w:rPr>
+          </w:pPr>
+          <w:hyperlink w:anchor="_Toc413065343" w:history="1">
+            <w:r>
+              <w:rPr>
+                <w:rStyle w:val="Hyperlink"/>
+                <w:noProof/>
+                <w:lang w:val="en-GB"/>
+              </w:rPr>
+              <w:t>Quellen</w:t>
+            </w:r>
+            <w:r>
+              <w:rPr>
+                <w:noProof/>
+                <w:webHidden/>
+              </w:rPr>
+              <w:tab/>
+            </w:r>
+            <w:r>
+              <w:rPr>
+                <w:noProof/>
+                <w:webHidden/>
+              </w:rPr>
+              <w:fldChar w:fldCharType="begin"/>
+            </w:r>
+            <w:r>
+              <w:rPr>
+                <w:noProof/>
+                <w:webHidden/>
+              </w:rPr>
+              <w:instrText xml:space="preserve"> PAGEREF _Toc413065343 \h </w:instrText>
+            </w:r>
+            <w:r>
+              <w:rPr>
+                <w:noProof/>
+                <w:webHidden/>
+              </w:rPr>
+            </w:r>
+            <w:r>
+              <w:rPr>
+                <w:noProof/>
+                <w:webHidden/>
+              </w:rPr>
+              <w:fldChar w:fldCharType="separate"/>
+            </w:r>
+            <w:r>
+              <w:rPr>
+                <w:noProof/>
+                <w:webHidden/>
+              </w:rPr>
+              <w:t>6</w:t>
             </w:r>
             <w:r>
               <w:rPr>
@@ -1781,17 +1852,19 @@
       <w:r>
         <w:br w:type="page"/>
       </w:r>
+      <w:bookmarkStart w:id="0" w:name="_GoBack"/>
+      <w:bookmarkEnd w:id="0"/>
     </w:p>
     <w:p/>
     <w:p>
       <w:pPr>
         <w:pStyle w:val="berschrift1"/>
       </w:pPr>
-      <w:bookmarkStart w:id="0" w:name="_Toc413061959"/>
+      <w:bookmarkStart w:id="1" w:name="_Toc413065334"/>
       <w:r>
         <w:t>Aufgabenstellung</w:t>
       </w:r>
-      <w:bookmarkEnd w:id="0"/>
+      <w:bookmarkEnd w:id="1"/>
     </w:p>
     <w:p>
       <w:pPr>
@@ -2674,14 +2747,14 @@
       <w:pPr>
         <w:pStyle w:val="berschrift1"/>
       </w:pPr>
-      <w:bookmarkStart w:id="1" w:name="_Toc413061960"/>
+      <w:bookmarkStart w:id="2" w:name="_Toc413065335"/>
       <w:r>
         <w:t>Zeitaufwand</w:t>
       </w:r>
       <w:r>
         <w:t>saufzeichnung</w:t>
       </w:r>
-      <w:bookmarkEnd w:id="1"/>
+      <w:bookmarkEnd w:id="2"/>
     </w:p>
     <w:tbl>
       <w:tblPr>
@@ -3513,22 +3586,22 @@
       <w:pPr>
         <w:pStyle w:val="berschrift1"/>
       </w:pPr>
-      <w:bookmarkStart w:id="2" w:name="_Toc413061961"/>
+      <w:bookmarkStart w:id="3" w:name="_Toc413065336"/>
       <w:r>
         <w:t>Designüberlegung</w:t>
       </w:r>
-      <w:bookmarkEnd w:id="2"/>
+      <w:bookmarkEnd w:id="3"/>
     </w:p>
     <w:p/>
     <w:p>
       <w:pPr>
         <w:pStyle w:val="berschrift2"/>
       </w:pPr>
-      <w:bookmarkStart w:id="3" w:name="_Toc413061962"/>
+      <w:bookmarkStart w:id="4" w:name="_Toc413065337"/>
       <w:r>
         <w:t>Notwendige Libraries</w:t>
       </w:r>
-      <w:bookmarkEnd w:id="3"/>
+      <w:bookmarkEnd w:id="4"/>
     </w:p>
     <w:p>
       <w:pPr>
@@ -3601,11 +3674,11 @@
       <w:pPr>
         <w:pStyle w:val="berschrift2"/>
       </w:pPr>
-      <w:bookmarkStart w:id="4" w:name="_Toc413061963"/>
+      <w:bookmarkStart w:id="5" w:name="_Toc413065338"/>
       <w:r>
         <w:t>Überlegungen</w:t>
       </w:r>
-      <w:bookmarkEnd w:id="4"/>
+      <w:bookmarkEnd w:id="5"/>
     </w:p>
     <w:p>
       <w:proofErr w:type="spellStart"/>
@@ -3680,45 +3753,12 @@
       <w:pPr>
         <w:pStyle w:val="berschrift2"/>
       </w:pPr>
-      <w:bookmarkStart w:id="5" w:name="_Toc413061964"/>
-      <w:r>
+      <w:bookmarkStart w:id="6" w:name="_Toc413065339"/>
+      <w:r>
+        <w:lastRenderedPageBreak/>
         <w:t>Codedesign</w:t>
       </w:r>
-      <w:bookmarkEnd w:id="5"/>
-    </w:p>
-    <w:p>
-      <w:r>
-        <w:t xml:space="preserve">MVC für die Grundstruktur des Projektes um eine gute Trennung der Komponenten zu gewährleisten. </w:t>
-      </w:r>
-      <w:proofErr w:type="spellStart"/>
-      <w:r>
-        <w:t>Strategy</w:t>
-      </w:r>
-      <w:proofErr w:type="spellEnd"/>
-      <w:r>
-        <w:t>-Pattern für die Drehung?</w:t>
-      </w:r>
-    </w:p>
-    <w:p>
-      <w:pPr>
-        <w:pStyle w:val="berschrift2"/>
-      </w:pPr>
-      <w:bookmarkStart w:id="6" w:name="_Toc413061965"/>
-      <w:r>
-        <w:lastRenderedPageBreak/>
-        <w:t>GUI-Design</w:t>
-      </w:r>
       <w:bookmarkEnd w:id="6"/>
-    </w:p>
-    <w:p>
-      <w:pPr>
-        <w:pStyle w:val="berschrift3"/>
-      </w:pPr>
-      <w:bookmarkStart w:id="7" w:name="_Toc413061966"/>
-      <w:r>
-        <w:t>V1</w:t>
-      </w:r>
-      <w:bookmarkEnd w:id="7"/>
     </w:p>
     <w:p>
       <w:r>
@@ -3730,7 +3770,7 @@
           <wp:inline distT="0" distB="0" distL="0" distR="0">
             <wp:extent cx="5760720" cy="3240405"/>
             <wp:effectExtent l="0" t="0" r="0" b="0"/>
-            <wp:docPr id="1" name="Grafik 1"/>
+            <wp:docPr id="4" name="Grafik 4"/>
             <wp:cNvGraphicFramePr>
               <a:graphicFrameLocks xmlns:a="http://schemas.openxmlformats.org/drawingml/2006/main" noChangeAspect="1"/>
             </wp:cNvGraphicFramePr>
@@ -3738,7 +3778,7 @@
               <a:graphicData uri="http://schemas.openxmlformats.org/drawingml/2006/picture">
                 <pic:pic xmlns:pic="http://schemas.openxmlformats.org/drawingml/2006/picture">
                   <pic:nvPicPr>
-                    <pic:cNvPr id="1" name="20150302_085921.jpg"/>
+                    <pic:cNvPr id="4" name="20150302_130803.jpg"/>
                     <pic:cNvPicPr/>
                   </pic:nvPicPr>
                   <pic:blipFill>
@@ -3754,7 +3794,7 @@
                     </a:stretch>
                   </pic:blipFill>
                   <pic:spPr>
-                    <a:xfrm>
+                    <a:xfrm rot="10800000">
                       <a:off x="0" y="0"/>
                       <a:ext cx="5760720" cy="3240405"/>
                     </a:xfrm>
@@ -3770,16 +3810,37 @@
       </w:r>
     </w:p>
     <w:p>
+      <w:r>
+        <w:t xml:space="preserve">MVC für die Grundstruktur des Projektes um eine gute Trennung der Komponenten zu gewährleisten. </w:t>
+      </w:r>
+      <w:proofErr w:type="spellStart"/>
+      <w:r>
+        <w:t>Strategy</w:t>
+      </w:r>
+      <w:proofErr w:type="spellEnd"/>
+      <w:r>
+        <w:t>-Pattern für die Drehung?</w:t>
+      </w:r>
+    </w:p>
+    <w:p>
       <w:pPr>
         <w:pStyle w:val="berschrift2"/>
       </w:pPr>
-      <w:bookmarkStart w:id="8" w:name="_Toc413061967"/>
-      <w:proofErr w:type="spellStart"/>
-      <w:r>
-        <w:t>Splashscreen</w:t>
+      <w:bookmarkStart w:id="7" w:name="_Toc413065340"/>
+      <w:r>
+        <w:t>GUI-Design</w:t>
+      </w:r>
+      <w:bookmarkEnd w:id="7"/>
+    </w:p>
+    <w:p>
+      <w:pPr>
+        <w:pStyle w:val="berschrift3"/>
+      </w:pPr>
+      <w:bookmarkStart w:id="8" w:name="_Toc413065341"/>
+      <w:r>
+        <w:t>V1</w:t>
       </w:r>
       <w:bookmarkEnd w:id="8"/>
-      <w:proofErr w:type="spellEnd"/>
     </w:p>
     <w:p>
       <w:r>
@@ -3791,7 +3852,7 @@
           <wp:inline distT="0" distB="0" distL="0" distR="0">
             <wp:extent cx="5760720" cy="3240405"/>
             <wp:effectExtent l="0" t="0" r="0" b="0"/>
-            <wp:docPr id="2" name="Grafik 2"/>
+            <wp:docPr id="1" name="Grafik 1"/>
             <wp:cNvGraphicFramePr>
               <a:graphicFrameLocks xmlns:a="http://schemas.openxmlformats.org/drawingml/2006/main" noChangeAspect="1"/>
             </wp:cNvGraphicFramePr>
@@ -3799,7 +3860,7 @@
               <a:graphicData uri="http://schemas.openxmlformats.org/drawingml/2006/picture">
                 <pic:pic xmlns:pic="http://schemas.openxmlformats.org/drawingml/2006/picture">
                   <pic:nvPicPr>
-                    <pic:cNvPr id="2" name="splashscreen_v1.jpg"/>
+                    <pic:cNvPr id="1" name="20150302_085921.jpg"/>
                     <pic:cNvPicPr/>
                   </pic:nvPicPr>
                   <pic:blipFill>
@@ -3830,19 +3891,18 @@
         </w:drawing>
       </w:r>
     </w:p>
-    <w:p/>
     <w:p>
-      <w:r>
-        <w:t xml:space="preserve">Aktuell wird an einem </w:t>
-      </w:r>
+      <w:pPr>
+        <w:pStyle w:val="berschrift2"/>
+      </w:pPr>
+      <w:bookmarkStart w:id="9" w:name="_Toc413065342"/>
       <w:proofErr w:type="spellStart"/>
       <w:r>
+        <w:lastRenderedPageBreak/>
         <w:t>Splashscreen</w:t>
       </w:r>
+      <w:bookmarkEnd w:id="9"/>
       <w:proofErr w:type="spellEnd"/>
-      <w:r>
-        <w:t xml:space="preserve"> mit Animation gearbeitet, welche schon funktionieren würde, allerdings werden bei dieser Version die Lichter nicht vernünftig abgespeichert</w:t>
-      </w:r>
     </w:p>
     <w:p>
       <w:r>
@@ -3850,12 +3910,11 @@
           <w:noProof/>
           <w:lang w:eastAsia="de-AT"/>
         </w:rPr>
-        <w:lastRenderedPageBreak/>
         <w:drawing>
           <wp:inline distT="0" distB="0" distL="0" distR="0">
             <wp:extent cx="5760720" cy="3240405"/>
             <wp:effectExtent l="0" t="0" r="0" b="0"/>
-            <wp:docPr id="3" name="Grafik 3"/>
+            <wp:docPr id="2" name="Grafik 2"/>
             <wp:cNvGraphicFramePr>
               <a:graphicFrameLocks xmlns:a="http://schemas.openxmlformats.org/drawingml/2006/main" noChangeAspect="1"/>
             </wp:cNvGraphicFramePr>
@@ -3863,7 +3922,7 @@
               <a:graphicData uri="http://schemas.openxmlformats.org/drawingml/2006/picture">
                 <pic:pic xmlns:pic="http://schemas.openxmlformats.org/drawingml/2006/picture">
                   <pic:nvPicPr>
-                    <pic:cNvPr id="3" name="splashscreen_v2.jpg"/>
+                    <pic:cNvPr id="2" name="splashscreen_v1.jpg"/>
                     <pic:cNvPicPr/>
                   </pic:nvPicPr>
                   <pic:blipFill>
@@ -3896,24 +3955,107 @@
     </w:p>
     <w:p/>
     <w:p>
-      <w:pPr>
-        <w:pStyle w:val="berschrift1"/>
-      </w:pPr>
-      <w:r>
-        <w:t>Quellen</w:t>
+      <w:r>
+        <w:t xml:space="preserve">Aktuell wird an einem </w:t>
+      </w:r>
+      <w:proofErr w:type="spellStart"/>
+      <w:r>
+        <w:t>Splashscreen</w:t>
+      </w:r>
+      <w:proofErr w:type="spellEnd"/>
+      <w:r>
+        <w:t xml:space="preserve"> mit Animation gearbeitet, welche schon funktionieren würde, allerdings werden bei dieser Version die Lichter nicht vernünftig abgespeichert</w:t>
       </w:r>
     </w:p>
     <w:p>
+      <w:r>
+        <w:rPr>
+          <w:noProof/>
+          <w:lang w:eastAsia="de-AT"/>
+        </w:rPr>
+        <w:drawing>
+          <wp:inline distT="0" distB="0" distL="0" distR="0">
+            <wp:extent cx="5760720" cy="3240405"/>
+            <wp:effectExtent l="0" t="0" r="0" b="0"/>
+            <wp:docPr id="3" name="Grafik 3"/>
+            <wp:cNvGraphicFramePr>
+              <a:graphicFrameLocks xmlns:a="http://schemas.openxmlformats.org/drawingml/2006/main" noChangeAspect="1"/>
+            </wp:cNvGraphicFramePr>
+            <a:graphic xmlns:a="http://schemas.openxmlformats.org/drawingml/2006/main">
+              <a:graphicData uri="http://schemas.openxmlformats.org/drawingml/2006/picture">
+                <pic:pic xmlns:pic="http://schemas.openxmlformats.org/drawingml/2006/picture">
+                  <pic:nvPicPr>
+                    <pic:cNvPr id="3" name="splashscreen_v2.jpg"/>
+                    <pic:cNvPicPr/>
+                  </pic:nvPicPr>
+                  <pic:blipFill>
+                    <a:blip r:embed="rId9" cstate="print">
+                      <a:extLst>
+                        <a:ext uri="{28A0092B-C50C-407E-A947-70E740481C1C}">
+                          <a14:useLocalDpi xmlns:a14="http://schemas.microsoft.com/office/drawing/2010/main" val="0"/>
+                        </a:ext>
+                      </a:extLst>
+                    </a:blip>
+                    <a:stretch>
+                      <a:fillRect/>
+                    </a:stretch>
+                  </pic:blipFill>
+                  <pic:spPr>
+                    <a:xfrm>
+                      <a:off x="0" y="0"/>
+                      <a:ext cx="5760720" cy="3240405"/>
+                    </a:xfrm>
+                    <a:prstGeom prst="rect">
+                      <a:avLst/>
+                    </a:prstGeom>
+                  </pic:spPr>
+                </pic:pic>
+              </a:graphicData>
+            </a:graphic>
+          </wp:inline>
+        </w:drawing>
+      </w:r>
+    </w:p>
+    <w:p/>
+    <w:p>
+      <w:pPr>
+        <w:rPr>
+          <w:rFonts w:asciiTheme="majorHAnsi" w:eastAsiaTheme="majorEastAsia" w:hAnsiTheme="majorHAnsi" w:cstheme="majorBidi"/>
+          <w:color w:val="2E74B5" w:themeColor="accent1" w:themeShade="BF"/>
+          <w:sz w:val="32"/>
+          <w:szCs w:val="32"/>
+        </w:rPr>
+      </w:pPr>
+      <w:r>
+        <w:br w:type="page"/>
+      </w:r>
+    </w:p>
+    <w:p>
       <w:pPr>
         <w:pStyle w:val="berschrift1"/>
-        <w:shd w:val="clear" w:color="auto" w:fill="FFFFFF"/>
-        <w:spacing w:before="0"/>
-        <w:textAlignment w:val="top"/>
-        <w:rPr>
-          <w:rFonts w:ascii="Arial" w:hAnsi="Arial" w:cs="Arial"/>
-          <w:color w:val="222222"/>
-          <w:sz w:val="36"/>
-          <w:szCs w:val="36"/>
+        <w:rPr>
+          <w:lang w:val="en-GB"/>
+        </w:rPr>
+      </w:pPr>
+      <w:bookmarkStart w:id="10" w:name="_Toc413065343"/>
+      <w:proofErr w:type="spellStart"/>
+      <w:r>
+        <w:rPr>
+          <w:lang w:val="en-GB"/>
+        </w:rPr>
+        <w:lastRenderedPageBreak/>
+        <w:t>Quellen</w:t>
+      </w:r>
+      <w:bookmarkEnd w:id="10"/>
+      <w:proofErr w:type="spellEnd"/>
+    </w:p>
+    <w:p>
+      <w:pPr>
+        <w:rPr>
+          <w:rFonts w:asciiTheme="majorHAnsi" w:hAnsiTheme="majorHAnsi" w:cstheme="majorBidi"/>
+          <w:color w:val="2E74B5" w:themeColor="accent1" w:themeShade="BF"/>
+          <w:sz w:val="32"/>
+          <w:szCs w:val="32"/>
           <w:lang w:val="en-GB"/>
         </w:rPr>
       </w:pPr>
@@ -3946,7 +4088,7 @@
       <w:r>
         <w:rPr>
           <w:rStyle w:val="watch-title"/>
-          <w:rFonts w:asciiTheme="minorHAnsi" w:hAnsiTheme="minorHAnsi" w:cs="Arial"/>
+          <w:rFonts w:cs="Arial"/>
           <w:bCs/>
           <w:color w:val="222222"/>
           <w:spacing w:val="-7"/>
@@ -3961,7 +4103,7 @@
       <w:r>
         <w:rPr>
           <w:rStyle w:val="watch-title"/>
-          <w:rFonts w:asciiTheme="minorHAnsi" w:hAnsiTheme="minorHAnsi" w:cs="Arial"/>
+          <w:rFonts w:cs="Arial"/>
           <w:bCs/>
           <w:color w:val="222222"/>
           <w:spacing w:val="-7"/>
@@ -3975,7 +4117,7 @@
       <w:r>
         <w:rPr>
           <w:rStyle w:val="watch-title"/>
-          <w:rFonts w:asciiTheme="minorHAnsi" w:hAnsiTheme="minorHAnsi" w:cs="Arial"/>
+          <w:rFonts w:cs="Arial"/>
           <w:bCs/>
           <w:color w:val="222222"/>
           <w:spacing w:val="-7"/>
@@ -3990,7 +4132,7 @@
       <w:r>
         <w:rPr>
           <w:rStyle w:val="watch-title"/>
-          <w:rFonts w:asciiTheme="minorHAnsi" w:hAnsiTheme="minorHAnsi" w:cs="Arial"/>
+          <w:rFonts w:cs="Arial"/>
           <w:bCs/>
           <w:color w:val="222222"/>
           <w:spacing w:val="-7"/>
@@ -4005,7 +4147,7 @@
       <w:r>
         <w:rPr>
           <w:rStyle w:val="watch-title"/>
-          <w:rFonts w:asciiTheme="minorHAnsi" w:hAnsiTheme="minorHAnsi" w:cs="Arial"/>
+          <w:rFonts w:cs="Arial"/>
           <w:bCs/>
           <w:color w:val="222222"/>
           <w:spacing w:val="-7"/>
@@ -4020,7 +4162,7 @@
       <w:r>
         <w:rPr>
           <w:rStyle w:val="watch-title"/>
-          <w:rFonts w:asciiTheme="minorHAnsi" w:hAnsiTheme="minorHAnsi" w:cs="Arial"/>
+          <w:rFonts w:cs="Arial"/>
           <w:bCs/>
           <w:color w:val="222222"/>
           <w:spacing w:val="-7"/>
@@ -4034,7 +4176,7 @@
       <w:r>
         <w:rPr>
           <w:rStyle w:val="watch-title"/>
-          <w:rFonts w:asciiTheme="minorHAnsi" w:hAnsiTheme="minorHAnsi" w:cs="Arial"/>
+          <w:rFonts w:cs="Arial"/>
           <w:bCs/>
           <w:color w:val="222222"/>
           <w:spacing w:val="-7"/>
@@ -4048,7 +4190,7 @@
       <w:r>
         <w:rPr>
           <w:rStyle w:val="watch-title"/>
-          <w:rFonts w:asciiTheme="minorHAnsi" w:hAnsiTheme="minorHAnsi" w:cs="Arial"/>
+          <w:rFonts w:cs="Arial"/>
           <w:bCs/>
           <w:color w:val="222222"/>
           <w:spacing w:val="-7"/>
@@ -4062,7 +4204,7 @@
       <w:r>
         <w:rPr>
           <w:rStyle w:val="watch-title"/>
-          <w:rFonts w:asciiTheme="minorHAnsi" w:hAnsiTheme="minorHAnsi" w:cs="Arial"/>
+          <w:rFonts w:cs="Arial"/>
           <w:bCs/>
           <w:color w:val="222222"/>
           <w:spacing w:val="-7"/>
@@ -4073,19 +4215,7 @@
         </w:rPr>
         <w:t xml:space="preserve">, 10.11.2014, </w:t>
       </w:r>
-    </w:p>
-    <w:p>
-      <w:pPr>
-        <w:spacing w:line="240" w:lineRule="auto"/>
-        <w:rPr>
-          <w:rFonts w:ascii="Verdana" w:hAnsi="Verdana"/>
-          <w:color w:val="333333"/>
-          <w:sz w:val="21"/>
-          <w:szCs w:val="21"/>
-          <w:shd w:val="clear" w:color="auto" w:fill="FFFFFF"/>
-        </w:rPr>
-      </w:pPr>
-      <w:hyperlink r:id="rId9" w:history="1">
+      <w:hyperlink r:id="rId10" w:history="1">
         <w:r>
           <w:rPr>
             <w:rStyle w:val="Hyperlink"/>
@@ -4196,7 +4326,7 @@
         </w:rPr>
         <w:t xml:space="preserve">(Python recipe), 27.10.2004, </w:t>
       </w:r>
-      <w:hyperlink r:id="rId10" w:history="1">
+      <w:hyperlink r:id="rId11" w:history="1">
         <w:r>
           <w:rPr>
             <w:rStyle w:val="Hyperlink"/>
@@ -4290,8 +4420,6 @@
         </w:rPr>
         <w:t xml:space="preserve"> </w:t>
       </w:r>
-      <w:bookmarkStart w:id="9" w:name="_GoBack"/>
-      <w:bookmarkEnd w:id="9"/>
     </w:p>
     <w:sectPr>
       <w:pgSz w:w="11906" w:h="16838"/>
@@ -5817,7 +5945,7 @@
 </file>
 
 <file path=customXml/itemProps1.xml><?xml version="1.0" encoding="utf-8"?>
-<ds:datastoreItem xmlns:ds="http://schemas.openxmlformats.org/officeDocument/2006/customXml" ds:itemID="{CB220375-D791-48DA-8FCA-788F0BA7EAF4}">
+<ds:datastoreItem xmlns:ds="http://schemas.openxmlformats.org/officeDocument/2006/customXml" ds:itemID="{8A2797A2-714E-402A-B582-5D619574E31E}">
   <ds:schemaRefs>
     <ds:schemaRef ds:uri="http://schemas.openxmlformats.org/officeDocument/2006/bibliography"/>
   </ds:schemaRefs>

</xml_diff>

<commit_message>
added UML to protocol
</commit_message>
<xml_diff>
--- a/docs/A07-Protokoll.docx
+++ b/docs/A07-Protokoll.docx
@@ -3421,7 +3421,13 @@
           </w:tcPr>
           <w:p>
             <w:r>
-              <w:t>01h 30min</w:t>
+              <w:t>0</w:t>
+            </w:r>
+            <w:r>
+              <w:t>1</w:t>
+            </w:r>
+            <w:r>
+              <w:t>h 30min</w:t>
             </w:r>
           </w:p>
         </w:tc>
@@ -3664,13 +3670,7 @@
           </w:tcPr>
           <w:p>
             <w:r>
-              <w:t xml:space="preserve">00h </w:t>
-            </w:r>
-            <w:r>
-              <w:t>30</w:t>
-            </w:r>
-            <w:r>
-              <w:t>min</w:t>
+              <w:t>00h 30min</w:t>
             </w:r>
           </w:p>
         </w:tc>
@@ -3731,13 +3731,7 @@
           </w:tcPr>
           <w:p>
             <w:r>
-              <w:t xml:space="preserve">00h </w:t>
-            </w:r>
-            <w:r>
-              <w:t>30</w:t>
-            </w:r>
-            <w:r>
-              <w:t>min</w:t>
+              <w:t>00h 30min</w:t>
             </w:r>
           </w:p>
         </w:tc>
@@ -3798,13 +3792,7 @@
           </w:tcPr>
           <w:p>
             <w:r>
-              <w:t xml:space="preserve">00h </w:t>
-            </w:r>
-            <w:r>
-              <w:t>30</w:t>
-            </w:r>
-            <w:r>
-              <w:t>min</w:t>
+              <w:t>00h 30min</w:t>
             </w:r>
           </w:p>
         </w:tc>
@@ -3865,13 +3853,7 @@
           </w:tcPr>
           <w:p>
             <w:r>
-              <w:t xml:space="preserve">00h </w:t>
-            </w:r>
-            <w:r>
-              <w:t>30</w:t>
-            </w:r>
-            <w:r>
-              <w:t>min</w:t>
+              <w:t>00h 30min</w:t>
             </w:r>
           </w:p>
         </w:tc>
@@ -4020,10 +4002,7 @@
               <w:t xml:space="preserve">6.2 </w:t>
             </w:r>
             <w:r>
-              <w:t>Planet 1</w:t>
-            </w:r>
-            <w:r>
-              <w:t xml:space="preserve"> Textur zuweisen</w:t>
+              <w:t>Planet 1 Textur zuweisen</w:t>
             </w:r>
           </w:p>
         </w:tc>
@@ -4033,10 +4012,7 @@
           </w:tcPr>
           <w:p>
             <w:r>
-              <w:t>00h 1</w:t>
-            </w:r>
-            <w:r>
-              <w:t>5min</w:t>
+              <w:t>00h 15min</w:t>
             </w:r>
           </w:p>
         </w:tc>
@@ -4075,10 +4051,7 @@
           </w:tcPr>
           <w:p>
             <w:r>
-              <w:t>6.3 Planet 2</w:t>
-            </w:r>
-            <w:r>
-              <w:t xml:space="preserve"> Textur zuweisen</w:t>
+              <w:t>6.3 Planet 2 Textur zuweisen</w:t>
             </w:r>
           </w:p>
         </w:tc>
@@ -4088,10 +4061,7 @@
           </w:tcPr>
           <w:p>
             <w:r>
-              <w:t>00h 1</w:t>
-            </w:r>
-            <w:r>
-              <w:t>5min</w:t>
+              <w:t>00h 15min</w:t>
             </w:r>
           </w:p>
         </w:tc>
@@ -4133,10 +4103,7 @@
           </w:tcPr>
           <w:p>
             <w:r>
-              <w:t xml:space="preserve">6.4 Mond </w:t>
-            </w:r>
-            <w:r>
-              <w:t>Textur zuweisen</w:t>
+              <w:t>6.4 Mond Textur zuweisen</w:t>
             </w:r>
           </w:p>
         </w:tc>
@@ -4149,10 +4116,7 @@
           </w:tcPr>
           <w:p>
             <w:r>
-              <w:t>00h 1</w:t>
-            </w:r>
-            <w:r>
-              <w:t>5min</w:t>
+              <w:t>00h 15min</w:t>
             </w:r>
           </w:p>
         </w:tc>
@@ -4261,10 +4225,7 @@
           </w:tcPr>
           <w:p>
             <w:r>
-              <w:t xml:space="preserve">7.1 </w:t>
-            </w:r>
-            <w:r>
-              <w:t>Rotation um ein Objekt</w:t>
+              <w:t>7.1 Rotation um ein Objekt</w:t>
             </w:r>
           </w:p>
         </w:tc>
@@ -4313,10 +4274,7 @@
           </w:tcPr>
           <w:p>
             <w:r>
-              <w:t xml:space="preserve">7.2 </w:t>
-            </w:r>
-            <w:r>
-              <w:t>Rotation um die eigene Achse</w:t>
+              <w:t>7.2 Rotation um die eigene Achse</w:t>
             </w:r>
           </w:p>
         </w:tc>
@@ -4411,10 +4369,7 @@
           </w:tcPr>
           <w:p>
             <w:r>
-              <w:t xml:space="preserve">7.4 </w:t>
-            </w:r>
-            <w:r>
-              <w:t>Geschwindigkeit einstellen</w:t>
+              <w:t>7.4 Geschwindigkeit einstellen</w:t>
             </w:r>
           </w:p>
         </w:tc>
@@ -4726,10 +4681,7 @@
           </w:tcPr>
           <w:p>
             <w:r>
-              <w:t>In p</w:t>
-            </w:r>
-            <w:r>
-              <w:t>rogess</w:t>
+              <w:t>In progess</w:t>
             </w:r>
           </w:p>
         </w:tc>
@@ -5128,8 +5080,6 @@
             <w:r>
               <w:t>6</w:t>
             </w:r>
-            <w:bookmarkStart w:id="2" w:name="_GoBack"/>
-            <w:bookmarkEnd w:id="2"/>
             <w:r>
               <w:t>h 30min</w:t>
             </w:r>
@@ -5171,23 +5121,23 @@
       <w:pPr>
         <w:pStyle w:val="berschrift1"/>
       </w:pPr>
-      <w:bookmarkStart w:id="3" w:name="_Toc414261469"/>
+      <w:bookmarkStart w:id="2" w:name="_Toc414261469"/>
       <w:r>
         <w:lastRenderedPageBreak/>
         <w:t>Designüberlegung</w:t>
       </w:r>
-      <w:bookmarkEnd w:id="3"/>
+      <w:bookmarkEnd w:id="2"/>
     </w:p>
     <w:p/>
     <w:p>
       <w:pPr>
         <w:pStyle w:val="berschrift2"/>
       </w:pPr>
-      <w:bookmarkStart w:id="4" w:name="_Toc414261470"/>
+      <w:bookmarkStart w:id="3" w:name="_Toc414261470"/>
       <w:r>
         <w:t>Notwendige Libraries</w:t>
       </w:r>
-      <w:bookmarkEnd w:id="4"/>
+      <w:bookmarkEnd w:id="3"/>
     </w:p>
     <w:p>
       <w:pPr>
@@ -5241,11 +5191,11 @@
       <w:pPr>
         <w:pStyle w:val="berschrift2"/>
       </w:pPr>
-      <w:bookmarkStart w:id="5" w:name="_Toc414261471"/>
+      <w:bookmarkStart w:id="4" w:name="_Toc414261471"/>
       <w:r>
         <w:t>Überlegungen</w:t>
       </w:r>
-      <w:bookmarkEnd w:id="5"/>
+      <w:bookmarkEnd w:id="4"/>
     </w:p>
     <w:p>
       <w:r>
@@ -5283,10 +5233,15 @@
       <w:pPr>
         <w:pStyle w:val="berschrift2"/>
       </w:pPr>
-      <w:bookmarkStart w:id="6" w:name="_Toc414261472"/>
+      <w:bookmarkStart w:id="5" w:name="_Toc414261472"/>
       <w:r>
         <w:t>Codedesign</w:t>
       </w:r>
+      <w:bookmarkEnd w:id="5"/>
+      <w:r>
+        <w:t>/UML Classdiagram</w:t>
+      </w:r>
+      <w:bookmarkStart w:id="6" w:name="_GoBack"/>
       <w:bookmarkEnd w:id="6"/>
     </w:p>
     <w:p>
@@ -5299,7 +5254,7 @@
           <wp:inline distT="0" distB="0" distL="0" distR="0">
             <wp:extent cx="5760720" cy="3240405"/>
             <wp:effectExtent l="0" t="0" r="0" b="0"/>
-            <wp:docPr id="4" name="Grafik 4"/>
+            <wp:docPr id="5" name="Grafik 5"/>
             <wp:cNvGraphicFramePr>
               <a:graphicFrameLocks xmlns:a="http://schemas.openxmlformats.org/drawingml/2006/main" noChangeAspect="1"/>
             </wp:cNvGraphicFramePr>
@@ -5307,11 +5262,11 @@
               <a:graphicData uri="http://schemas.openxmlformats.org/drawingml/2006/picture">
                 <pic:pic xmlns:pic="http://schemas.openxmlformats.org/drawingml/2006/picture">
                   <pic:nvPicPr>
-                    <pic:cNvPr id="4" name="20150302_130803.jpg"/>
+                    <pic:cNvPr id="5" name="photo_2015-03-16_14-42-11.jpg"/>
                     <pic:cNvPicPr/>
                   </pic:nvPicPr>
                   <pic:blipFill>
-                    <a:blip r:embed="rId6" cstate="print">
+                    <a:blip r:embed="rId6">
                       <a:extLst>
                         <a:ext uri="{28A0092B-C50C-407E-A947-70E740481C1C}">
                           <a14:useLocalDpi xmlns:a14="http://schemas.microsoft.com/office/drawing/2010/main" val="0"/>
@@ -5323,7 +5278,7 @@
                     </a:stretch>
                   </pic:blipFill>
                   <pic:spPr>
-                    <a:xfrm rot="10800000">
+                    <a:xfrm>
                       <a:off x="0" y="0"/>
                       <a:ext cx="5760720" cy="3240405"/>
                     </a:xfrm>
@@ -5340,7 +5295,17 @@
     </w:p>
     <w:p>
       <w:r>
-        <w:t>MVC für die Grundstruktur des Projektes um eine gute Trennung der Komponenten zu gewährleisten. Strategy-Pattern für die Drehung?</w:t>
+        <w:t>Vorübergehend ist das UML nur per Hand gezeichnete Grafik vorhanden, da ich schon seit Wochen darauf warte, dass mein Astah Students Account wieder freigeschalten wird.</w:t>
+      </w:r>
+    </w:p>
+    <w:p>
+      <w:r>
+        <w:t xml:space="preserve">MVC für die Grundstruktur des Projektes um eine gute Trennung der Komponenten zu gewährleisten. </w:t>
+      </w:r>
+    </w:p>
+    <w:p>
+      <w:r>
+        <w:t>Des Weiteren werden die verschiedenen Rotationen mit dem Strategy-Pattern gelöst. Um das ganze etwas leichter wiederverwendbar zu machen, sprich für andere Galaxien wird die Erzeugung über das Factory Pattern umgesetzt.</w:t>
       </w:r>
     </w:p>
     <w:p>
@@ -7231,7 +7196,7 @@
 </file>
 
 <file path=customXml/itemProps1.xml><?xml version="1.0" encoding="utf-8"?>
-<ds:datastoreItem xmlns:ds="http://schemas.openxmlformats.org/officeDocument/2006/customXml" ds:itemID="{2A422D4E-250D-4DDE-B0EC-49EAE821BCCE}">
+<ds:datastoreItem xmlns:ds="http://schemas.openxmlformats.org/officeDocument/2006/customXml" ds:itemID="{7633202D-E9D3-4121-8AE0-30921B4E23CC}">
   <ds:schemaRefs>
     <ds:schemaRef ds:uri="http://schemas.openxmlformats.org/officeDocument/2006/bibliography"/>
   </ds:schemaRefs>

</xml_diff>